<commit_message>
add Interface and add to LoggingEmailService decorator
</commit_message>
<xml_diff>
--- a/docs/homework/HW10.docx
+++ b/docs/homework/HW10.docx
@@ -11,13 +11,7 @@
         <w:rPr>
           <w:lang w:val="de"/>
         </w:rPr>
-        <w:t>ADAP CW#1</w:t>
-      </w:r>
-      <w:r>
-        <w:rPr>
-          <w:lang w:val="de"/>
-        </w:rPr>
-        <w:t>1</w:t>
+        <w:t>ADAP CW#11</w:t>
       </w:r>
     </w:p>
     <w:p>
@@ -25,7 +19,7 @@
         <w:pStyle w:val="Heading1"/>
         <w:numPr>
           <w:ilvl w:val="0"/>
-          <w:numId w:val="3"/>
+          <w:numId w:val="4"/>
         </w:numPr>
         <w:rPr/>
       </w:pPr>
@@ -117,19 +111,7 @@
         </w:rPr>
         <w:t>This week’s tag:</w:t>
         <w:tab/>
-        <w:t>adap-hw</w:t>
-      </w:r>
-      <w:r>
-        <w:rPr>
-          <w:lang w:val="de"/>
-        </w:rPr>
-        <w:t>10</w:t>
-      </w:r>
-      <w:r>
-        <w:rPr>
-          <w:lang w:val="de"/>
-        </w:rPr>
-        <w:t xml:space="preserve"> on master</w:t>
+        <w:t>adap-hw10 on master</w:t>
       </w:r>
     </w:p>
     <w:p>
@@ -155,28 +137,7 @@
             <w:rStyle w:val="InternetLink"/>
             <w:lang w:val="de"/>
           </w:rPr>
-          <w:t>https://github.com/ModischFabrications/wahlzeit/compare/adap-hw0</w:t>
-        </w:r>
-        <w:r>
-          <w:rPr>
-            <w:rStyle w:val="InternetLink"/>
-            <w:lang w:val="de"/>
-          </w:rPr>
-          <w:t>9</w:t>
-        </w:r>
-        <w:r>
-          <w:rPr>
-            <w:rStyle w:val="InternetLink"/>
-            <w:lang w:val="de"/>
-          </w:rPr>
-          <w:t>...adap-hw</w:t>
-        </w:r>
-        <w:r>
-          <w:rPr>
-            <w:rStyle w:val="InternetLink"/>
-            <w:lang w:val="de"/>
-          </w:rPr>
-          <w:t>10</w:t>
+          <w:t>https://github.com/ModischFabrications/wahlzeit/compare/adap-hw09...adap-hw10</w:t>
         </w:r>
       </w:hyperlink>
       <w:r>
@@ -307,7 +268,7 @@
         <w:pStyle w:val="Heading1"/>
         <w:numPr>
           <w:ilvl w:val="0"/>
-          <w:numId w:val="3"/>
+          <w:numId w:val="4"/>
         </w:numPr>
         <w:rPr/>
       </w:pPr>
@@ -316,6 +277,449 @@
           <w:lang w:val="de"/>
         </w:rPr>
         <w:t>Hausaufgaben</w:t>
+      </w:r>
+    </w:p>
+    <w:p>
+      <w:pPr>
+        <w:pStyle w:val="Heading2"/>
+        <w:numPr>
+          <w:ilvl w:val="1"/>
+          <w:numId w:val="4"/>
+        </w:numPr>
+        <w:ind w:left="0" w:hanging="0"/>
+        <w:rPr/>
+      </w:pPr>
+      <w:r>
+        <w:rPr>
+          <w:lang w:val="de"/>
+        </w:rPr>
+        <w:t>Implementation</w:t>
+      </w:r>
+    </w:p>
+    <w:p>
+      <w:pPr>
+        <w:pStyle w:val="Heading3"/>
+        <w:numPr>
+          <w:ilvl w:val="2"/>
+          <w:numId w:val="4"/>
+        </w:numPr>
+        <w:ind w:left="0" w:hanging="0"/>
+        <w:rPr/>
+      </w:pPr>
+      <w:r>
+        <w:rPr>
+          <w:lang w:val="de"/>
+        </w:rPr>
+        <w:t>Neue Klassen (falls vorhanden)</w:t>
+      </w:r>
+    </w:p>
+    <w:p>
+      <w:pPr>
+        <w:pStyle w:val="TextBody"/>
+        <w:rPr>
+          <w:lang w:val="en-DE"/>
+        </w:rPr>
+      </w:pPr>
+      <w:r>
+        <w:rPr>
+          <w:lang w:val="en-DE"/>
+        </w:rPr>
+        <w:t>PatternInstance</w:t>
+      </w:r>
+    </w:p>
+    <w:p>
+      <w:pPr>
+        <w:pStyle w:val="Heading3"/>
+        <w:numPr>
+          <w:ilvl w:val="2"/>
+          <w:numId w:val="4"/>
+        </w:numPr>
+        <w:ind w:left="0" w:hanging="0"/>
+        <w:rPr>
+          <w:lang w:val="de"/>
+        </w:rPr>
+      </w:pPr>
+      <w:r>
+        <w:rPr>
+          <w:lang w:val="de"/>
+        </w:rPr>
+        <w:t>Veränderte Klassen (falls vorhanden)</w:t>
+      </w:r>
+    </w:p>
+    <w:p>
+      <w:pPr>
+        <w:pStyle w:val="TextBody"/>
+        <w:rPr>
+          <w:lang w:val="en-DE"/>
+        </w:rPr>
+      </w:pPr>
+      <w:r>
+        <w:rPr>
+          <w:lang w:val="en-DE"/>
+        </w:rPr>
+        <w:t>Nur Annotations, siehe Erklärung</w:t>
+      </w:r>
+    </w:p>
+    <w:p>
+      <w:pPr>
+        <w:pStyle w:val="TextBody"/>
+        <w:rPr>
+          <w:lang w:val="en-DE"/>
+        </w:rPr>
+      </w:pPr>
+      <w:r>
+        <w:rPr>
+          <w:lang w:val="en-DE"/>
+        </w:rPr>
+      </w:r>
+    </w:p>
+    <w:p>
+      <w:pPr>
+        <w:pStyle w:val="Heading3"/>
+        <w:numPr>
+          <w:ilvl w:val="2"/>
+          <w:numId w:val="4"/>
+        </w:numPr>
+        <w:ind w:left="0" w:hanging="0"/>
+        <w:rPr>
+          <w:szCs w:val="24"/>
+          <w:lang w:val="de"/>
+        </w:rPr>
+      </w:pPr>
+      <w:r>
+        <w:rPr>
+          <w:szCs w:val="24"/>
+          <w:lang w:val="de"/>
+        </w:rPr>
+        <w:t>Erklärung</w:t>
+      </w:r>
+    </w:p>
+    <w:p>
+      <w:pPr>
+        <w:pStyle w:val="TextBody"/>
+        <w:rPr>
+          <w:lang w:val="en-DE"/>
+        </w:rPr>
+      </w:pPr>
+      <w:r>
+        <w:rPr>
+          <w:lang w:val="en-DE"/>
+        </w:rPr>
+        <w:t xml:space="preserve">Ich habe zuerst die Implementierung der Shared-Instances von den Coordinates überarbeitet. Dabei habe ich die Factory mit synchronized annotiert, um die Klasse Threadsafe zu machen. Außerdem habe ich die Map mit den hashWerten geschlüsselt, um eine saubere Trennung zwischen Key und Value einzuführen bei einfacherer Implementierung. </w:t>
+      </w:r>
+    </w:p>
+    <w:p>
+      <w:pPr>
+        <w:pStyle w:val="TextBody"/>
+        <w:rPr>
+          <w:lang w:val="en-DE"/>
+        </w:rPr>
+      </w:pPr>
+      <w:r>
+        <w:rPr>
+          <w:lang w:val="en-DE"/>
+        </w:rPr>
+      </w:r>
+    </w:p>
+    <w:p>
+      <w:pPr>
+        <w:pStyle w:val="TextBody"/>
+        <w:rPr>
+          <w:lang w:val="en-DE"/>
+        </w:rPr>
+      </w:pPr>
+      <w:r>
+        <w:rPr>
+          <w:lang w:val="en-DE"/>
+        </w:rPr>
+        <w:t xml:space="preserve">Das erste Pattern, das ich implementiert habe, ist der Decorator “LoggingEmailService”. </w:t>
+      </w:r>
+    </w:p>
+    <w:p>
+      <w:pPr>
+        <w:pStyle w:val="TextBody"/>
+        <w:rPr>
+          <w:lang w:val="en-DE"/>
+        </w:rPr>
+      </w:pPr>
+      <w:r>
+        <w:rPr>
+          <w:lang w:val="en-DE"/>
+        </w:rPr>
+      </w:r>
+    </w:p>
+    <w:p>
+      <w:pPr>
+        <w:pStyle w:val="TextBody"/>
+        <w:rPr>
+          <w:lang w:val="en-DE"/>
+        </w:rPr>
+      </w:pPr>
+      <w:r>
+        <w:rPr>
+          <w:lang w:val="en-DE"/>
+        </w:rPr>
+      </w:r>
+    </w:p>
+    <w:p>
+      <w:pPr>
+        <w:pStyle w:val="TextBody"/>
+        <w:rPr/>
+      </w:pPr>
+      <w:r>
+        <w:rPr>
+          <w:lang w:val="en-DE"/>
+        </w:rPr>
+        <w:t>Document five design pattern instances in Wahlzeit using annotations</w:t>
+      </w:r>
+    </w:p>
+    <w:p>
+      <w:pPr>
+        <w:pStyle w:val="TextBody"/>
+        <w:rPr>
+          <w:lang w:val="en-DE"/>
+        </w:rPr>
+      </w:pPr>
+      <w:r>
+        <w:rPr>
+          <w:lang w:val="en-DE"/>
+        </w:rPr>
+      </w:r>
+    </w:p>
+    <w:p>
+      <w:pPr>
+        <w:pStyle w:val="TextBody"/>
+        <w:rPr/>
+      </w:pPr>
+      <w:r>
+        <w:rPr>
+          <w:lang w:val="en-DE"/>
+        </w:rPr>
+        <w:t>@PatternInstance(</w:t>
+      </w:r>
+    </w:p>
+    <w:p>
+      <w:pPr>
+        <w:pStyle w:val="TextBody"/>
+        <w:rPr/>
+      </w:pPr>
+      <w:r>
+        <w:rPr>
+          <w:lang w:val="en-DE"/>
+        </w:rPr>
+        <w:t>patternName = “Abstract Factory”</w:t>
+      </w:r>
+    </w:p>
+    <w:p>
+      <w:pPr>
+        <w:pStyle w:val="TextBody"/>
+        <w:rPr/>
+      </w:pPr>
+      <w:r>
+        <w:rPr>
+          <w:lang w:val="en-DE"/>
+        </w:rPr>
+        <w:t>participants = {</w:t>
+      </w:r>
+    </w:p>
+    <w:p>
+      <w:pPr>
+        <w:pStyle w:val="TextBody"/>
+        <w:rPr/>
+      </w:pPr>
+      <w:r>
+        <w:rPr>
+          <w:lang w:val="en-DE"/>
+        </w:rPr>
+        <w:t>“</w:t>
+      </w:r>
+      <w:r>
+        <w:rPr>
+          <w:lang w:val="en-DE"/>
+        </w:rPr>
+        <w:t>AbstractFactory”, “ConcreteFactory”</w:t>
+      </w:r>
+    </w:p>
+    <w:p>
+      <w:pPr>
+        <w:pStyle w:val="TextBody"/>
+        <w:rPr/>
+      </w:pPr>
+      <w:r>
+        <w:rPr>
+          <w:lang w:val="en-DE"/>
+        </w:rPr>
+        <w:t>}</w:t>
+      </w:r>
+    </w:p>
+    <w:p>
+      <w:pPr>
+        <w:pStyle w:val="TextBody"/>
+        <w:rPr/>
+      </w:pPr>
+      <w:r>
+        <w:rPr>
+          <w:lang w:val="en-DE"/>
+        </w:rPr>
+        <w:t>)</w:t>
+      </w:r>
+    </w:p>
+    <w:p>
+      <w:pPr>
+        <w:pStyle w:val="TextBody"/>
+        <w:rPr/>
+      </w:pPr>
+      <w:r>
+        <w:rPr>
+          <w:lang w:val="en-DE"/>
+        </w:rPr>
+        <w:t>public class PhotoFactory { ... }</w:t>
+      </w:r>
+    </w:p>
+    <w:p>
+      <w:pPr>
+        <w:pStyle w:val="TextBody"/>
+        <w:rPr/>
+      </w:pPr>
+      <w:r>
+        <w:rPr>
+          <w:lang w:val="en-DE"/>
+        </w:rPr>
+        <w:t>@PatternInstance(</w:t>
+      </w:r>
+    </w:p>
+    <w:p>
+      <w:pPr>
+        <w:pStyle w:val="TextBody"/>
+        <w:rPr/>
+      </w:pPr>
+      <w:r>
+        <w:rPr>
+          <w:lang w:val="en-DE"/>
+        </w:rPr>
+        <w:t>patternName = “Abstract Factory”</w:t>
+      </w:r>
+    </w:p>
+    <w:p>
+      <w:pPr>
+        <w:pStyle w:val="TextBody"/>
+        <w:rPr/>
+      </w:pPr>
+      <w:r>
+        <w:rPr>
+          <w:lang w:val="en-DE"/>
+        </w:rPr>
+        <w:t>participants = {</w:t>
+      </w:r>
+    </w:p>
+    <w:p>
+      <w:pPr>
+        <w:pStyle w:val="TextBody"/>
+        <w:rPr/>
+      </w:pPr>
+      <w:r>
+        <w:rPr>
+          <w:lang w:val="en-DE"/>
+        </w:rPr>
+        <w:t>“</w:t>
+      </w:r>
+      <w:r>
+        <w:rPr>
+          <w:lang w:val="en-DE"/>
+        </w:rPr>
+        <w:t>AbstractProduct”,</w:t>
+      </w:r>
+    </w:p>
+    <w:p>
+      <w:pPr>
+        <w:pStyle w:val="TextBody"/>
+        <w:rPr/>
+      </w:pPr>
+      <w:r>
+        <w:rPr>
+          <w:lang w:val="en-DE"/>
+        </w:rPr>
+        <w:t>“</w:t>
+      </w:r>
+      <w:r>
+        <w:rPr>
+          <w:lang w:val="en-DE"/>
+        </w:rPr>
+        <w:t>ConcreteProduct”</w:t>
+      </w:r>
+    </w:p>
+    <w:p>
+      <w:pPr>
+        <w:pStyle w:val="TextBody"/>
+        <w:rPr/>
+      </w:pPr>
+      <w:r>
+        <w:rPr>
+          <w:lang w:val="en-DE"/>
+        </w:rPr>
+        <w:t>}</w:t>
+      </w:r>
+    </w:p>
+    <w:p>
+      <w:pPr>
+        <w:pStyle w:val="TextBody"/>
+        <w:rPr/>
+      </w:pPr>
+      <w:r>
+        <w:rPr>
+          <w:lang w:val="en-DE"/>
+        </w:rPr>
+        <w:t>)</w:t>
+      </w:r>
+    </w:p>
+    <w:p>
+      <w:pPr>
+        <w:pStyle w:val="TextBody"/>
+        <w:rPr/>
+      </w:pPr>
+      <w:r>
+        <w:rPr>
+          <w:lang w:val="en-DE"/>
+        </w:rPr>
+        <w:t>public class Photo { ... }</w:t>
+      </w:r>
+    </w:p>
+    <w:p>
+      <w:pPr>
+        <w:pStyle w:val="TextBody"/>
+        <w:rPr>
+          <w:lang w:val="en-DE"/>
+        </w:rPr>
+      </w:pPr>
+      <w:r>
+        <w:rPr>
+          <w:lang w:val="en-DE"/>
+        </w:rPr>
+      </w:r>
+    </w:p>
+    <w:p>
+      <w:pPr>
+        <w:pStyle w:val="TextBody"/>
+        <w:rPr/>
+      </w:pPr>
+      <w:r>
+        <w:rPr>
+          <w:lang w:val="de"/>
+        </w:rPr>
+        <w:t xml:space="preserve">Zuletzt habe ich alle Änderungen gepusht und den letzten Commit mit dem oben genannten Tag für die Abgabe markiert. </w:t>
+      </w:r>
+    </w:p>
+    <w:p>
+      <w:pPr>
+        <w:pStyle w:val="TextBody"/>
+        <w:rPr>
+          <w:lang w:val="en-DE"/>
+        </w:rPr>
+      </w:pPr>
+      <w:r>
+        <w:rPr>
+          <w:lang w:val="en-DE"/>
+        </w:rPr>
       </w:r>
     </w:p>
     <w:p>
@@ -332,7 +736,7 @@
         <w:rPr>
           <w:lang w:val="de"/>
         </w:rPr>
-        <w:t>Implementation</w:t>
+        <w:t>Fragen</w:t>
       </w:r>
     </w:p>
     <w:p>
@@ -340,29 +744,14 @@
         <w:pStyle w:val="Heading3"/>
         <w:numPr>
           <w:ilvl w:val="2"/>
-          <w:numId w:val="3"/>
+          <w:numId w:val="2"/>
         </w:numPr>
         <w:ind w:left="0" w:hanging="0"/>
         <w:rPr/>
       </w:pPr>
       <w:r>
-        <w:rPr>
-          <w:lang w:val="de"/>
-        </w:rPr>
-        <w:t>Neue Klassen (falls vorhanden)</w:t>
-      </w:r>
-    </w:p>
-    <w:p>
-      <w:pPr>
-        <w:pStyle w:val="TextBody"/>
-        <w:rPr>
-          <w:lang w:val="en-DE"/>
-        </w:rPr>
-      </w:pPr>
-      <w:r>
-        <w:rPr>
-          <w:lang w:val="en-DE"/>
-        </w:rPr>
+        <w:rPr/>
+        <w:t>What is the purpose of the design patterns you documented?</w:t>
       </w:r>
     </w:p>
     <w:p>
@@ -370,42 +759,14 @@
         <w:pStyle w:val="Heading3"/>
         <w:numPr>
           <w:ilvl w:val="2"/>
-          <w:numId w:val="3"/>
+          <w:numId w:val="2"/>
         </w:numPr>
         <w:ind w:left="0" w:hanging="0"/>
-        <w:rPr>
-          <w:lang w:val="de"/>
-        </w:rPr>
-      </w:pPr>
-      <w:r>
-        <w:rPr>
-          <w:lang w:val="de"/>
-        </w:rPr>
-        <w:t>Veränderte Klassen (falls vorhanden)</w:t>
-      </w:r>
-    </w:p>
-    <w:p>
-      <w:pPr>
-        <w:pStyle w:val="TextBody"/>
-        <w:rPr>
-          <w:lang w:val="en-DE"/>
-        </w:rPr>
-      </w:pPr>
-      <w:r>
-        <w:rPr/>
-      </w:r>
-    </w:p>
-    <w:p>
-      <w:pPr>
-        <w:pStyle w:val="TextBody"/>
-        <w:rPr>
-          <w:lang w:val="en-DE"/>
-        </w:rPr>
-      </w:pPr>
-      <w:r>
-        <w:rPr>
-          <w:lang w:val="en-DE"/>
-        </w:rPr>
+        <w:rPr/>
+      </w:pPr>
+      <w:r>
+        <w:rPr/>
+        <w:t>Does the use of these design pattern make sense to you? Why?</w:t>
       </w:r>
     </w:p>
     <w:p>
@@ -413,305 +774,40 @@
         <w:pStyle w:val="Heading3"/>
         <w:numPr>
           <w:ilvl w:val="2"/>
-          <w:numId w:val="3"/>
-        </w:numPr>
-        <w:ind w:left="0" w:hanging="0"/>
-        <w:rPr>
-          <w:szCs w:val="24"/>
-          <w:lang w:val="de"/>
-        </w:rPr>
-      </w:pPr>
-      <w:r>
-        <w:rPr>
-          <w:szCs w:val="24"/>
-          <w:lang w:val="de"/>
-        </w:rPr>
-        <w:t>Erklärung</w:t>
-      </w:r>
-    </w:p>
-    <w:p>
-      <w:pPr>
-        <w:pStyle w:val="TextBody"/>
-        <w:rPr>
-          <w:lang w:val="en-DE"/>
-        </w:rPr>
-      </w:pPr>
-      <w:r>
-        <w:rPr/>
-      </w:r>
-    </w:p>
-    <w:p>
-      <w:pPr>
-        <w:pStyle w:val="TextBody"/>
-        <w:rPr/>
-      </w:pPr>
-      <w:r>
-        <w:rPr>
-          <w:lang w:val="en-DE"/>
-        </w:rPr>
-        <w:t>Document five design pattern instances in Wahlzeit using annotations</w:t>
-      </w:r>
-    </w:p>
-    <w:p>
-      <w:pPr>
-        <w:pStyle w:val="TextBody"/>
-        <w:rPr>
-          <w:lang w:val="en-DE"/>
-        </w:rPr>
-      </w:pPr>
-      <w:r>
-        <w:rPr/>
-      </w:r>
-    </w:p>
-    <w:p>
-      <w:pPr>
-        <w:pStyle w:val="TextBody"/>
-        <w:rPr/>
-      </w:pPr>
-      <w:r>
-        <w:rPr>
-          <w:lang w:val="en-DE"/>
-        </w:rPr>
-        <w:t>@PatternInstance(</w:t>
-      </w:r>
-    </w:p>
-    <w:p>
-      <w:pPr>
-        <w:pStyle w:val="TextBody"/>
-        <w:rPr/>
-      </w:pPr>
-      <w:r>
-        <w:rPr>
-          <w:lang w:val="en-DE"/>
-        </w:rPr>
-        <w:t>patternName = “Abstract Factory”</w:t>
-      </w:r>
-    </w:p>
-    <w:p>
-      <w:pPr>
-        <w:pStyle w:val="TextBody"/>
-        <w:rPr/>
-      </w:pPr>
-      <w:r>
-        <w:rPr>
-          <w:lang w:val="en-DE"/>
-        </w:rPr>
-        <w:t>participants = {</w:t>
-      </w:r>
-    </w:p>
-    <w:p>
-      <w:pPr>
-        <w:pStyle w:val="TextBody"/>
-        <w:rPr/>
-      </w:pPr>
-      <w:r>
-        <w:rPr>
-          <w:lang w:val="en-DE"/>
-        </w:rPr>
-        <w:t>“</w:t>
-      </w:r>
-      <w:r>
-        <w:rPr>
-          <w:lang w:val="en-DE"/>
-        </w:rPr>
-        <w:t>AbstractFactory”, “ConcreteFactory”</w:t>
-      </w:r>
-    </w:p>
-    <w:p>
-      <w:pPr>
-        <w:pStyle w:val="TextBody"/>
-        <w:rPr/>
-      </w:pPr>
-      <w:r>
-        <w:rPr>
-          <w:lang w:val="en-DE"/>
-        </w:rPr>
-        <w:t>}</w:t>
-      </w:r>
-    </w:p>
-    <w:p>
-      <w:pPr>
-        <w:pStyle w:val="TextBody"/>
-        <w:rPr/>
-      </w:pPr>
-      <w:r>
-        <w:rPr>
-          <w:lang w:val="en-DE"/>
-        </w:rPr>
-        <w:t>)</w:t>
-      </w:r>
-    </w:p>
-    <w:p>
-      <w:pPr>
-        <w:pStyle w:val="TextBody"/>
-        <w:rPr/>
-      </w:pPr>
-      <w:r>
-        <w:rPr>
-          <w:lang w:val="en-DE"/>
-        </w:rPr>
-        <w:t>public class PhotoFactory { ... }</w:t>
-      </w:r>
-    </w:p>
-    <w:p>
-      <w:pPr>
-        <w:pStyle w:val="TextBody"/>
-        <w:rPr/>
-      </w:pPr>
-      <w:r>
-        <w:rPr>
-          <w:lang w:val="en-DE"/>
-        </w:rPr>
-        <w:t>@PatternInstance(</w:t>
-      </w:r>
-    </w:p>
-    <w:p>
-      <w:pPr>
-        <w:pStyle w:val="TextBody"/>
-        <w:rPr/>
-      </w:pPr>
-      <w:r>
-        <w:rPr>
-          <w:lang w:val="en-DE"/>
-        </w:rPr>
-        <w:t>patternName = “Abstract Factory”</w:t>
-      </w:r>
-    </w:p>
-    <w:p>
-      <w:pPr>
-        <w:pStyle w:val="TextBody"/>
-        <w:rPr/>
-      </w:pPr>
-      <w:r>
-        <w:rPr>
-          <w:lang w:val="en-DE"/>
-        </w:rPr>
-        <w:t>participants = {</w:t>
-      </w:r>
-    </w:p>
-    <w:p>
-      <w:pPr>
-        <w:pStyle w:val="TextBody"/>
-        <w:rPr/>
-      </w:pPr>
-      <w:r>
-        <w:rPr>
-          <w:lang w:val="en-DE"/>
-        </w:rPr>
-        <w:t>“</w:t>
-      </w:r>
-      <w:r>
-        <w:rPr>
-          <w:lang w:val="en-DE"/>
-        </w:rPr>
-        <w:t>AbstractProduct”,</w:t>
-      </w:r>
-    </w:p>
-    <w:p>
-      <w:pPr>
-        <w:pStyle w:val="TextBody"/>
-        <w:rPr/>
-      </w:pPr>
-      <w:r>
-        <w:rPr>
-          <w:lang w:val="en-DE"/>
-        </w:rPr>
-        <w:t>“</w:t>
-      </w:r>
-      <w:r>
-        <w:rPr>
-          <w:lang w:val="en-DE"/>
-        </w:rPr>
-        <w:t>ConcreteProduct”</w:t>
-      </w:r>
-    </w:p>
-    <w:p>
-      <w:pPr>
-        <w:pStyle w:val="TextBody"/>
-        <w:rPr/>
-      </w:pPr>
-      <w:r>
-        <w:rPr>
-          <w:lang w:val="en-DE"/>
-        </w:rPr>
-        <w:t>}</w:t>
-      </w:r>
-    </w:p>
-    <w:p>
-      <w:pPr>
-        <w:pStyle w:val="TextBody"/>
-        <w:rPr/>
-      </w:pPr>
-      <w:r>
-        <w:rPr>
-          <w:lang w:val="en-DE"/>
-        </w:rPr>
-        <w:t>)</w:t>
-      </w:r>
-    </w:p>
-    <w:p>
-      <w:pPr>
-        <w:pStyle w:val="TextBody"/>
-        <w:rPr/>
-      </w:pPr>
-      <w:r>
-        <w:rPr>
-          <w:lang w:val="en-DE"/>
-        </w:rPr>
-        <w:t>public class Photo { ... }</w:t>
-      </w:r>
-    </w:p>
-    <w:p>
-      <w:pPr>
-        <w:pStyle w:val="TextBody"/>
-        <w:rPr>
-          <w:lang w:val="en-DE"/>
-        </w:rPr>
-      </w:pPr>
-      <w:r>
-        <w:rPr/>
-      </w:r>
-    </w:p>
-    <w:p>
-      <w:pPr>
-        <w:pStyle w:val="TextBody"/>
-        <w:rPr/>
-      </w:pPr>
-      <w:r>
-        <w:rPr>
-          <w:lang w:val="de"/>
-        </w:rPr>
-        <w:t xml:space="preserve">Zuletzt habe ich alle Änderungen gepusht und den letzten Commit mit dem oben genannten Tag für die Abgabe markiert. </w:t>
-      </w:r>
-    </w:p>
-    <w:p>
-      <w:pPr>
-        <w:pStyle w:val="TextBody"/>
-        <w:rPr>
-          <w:lang w:val="en-DE"/>
-        </w:rPr>
-      </w:pPr>
-      <w:r>
-        <w:rPr>
-          <w:lang w:val="en-DE"/>
-        </w:rPr>
-      </w:r>
-    </w:p>
-    <w:p>
-      <w:pPr>
-        <w:pStyle w:val="Heading2"/>
-        <w:numPr>
-          <w:ilvl w:val="1"/>
           <w:numId w:val="2"/>
         </w:numPr>
         <w:ind w:left="0" w:hanging="0"/>
         <w:rPr/>
       </w:pPr>
       <w:r>
+        <w:rPr/>
+        <w:t>What are the drawbacks of using these design patterns here?</w:t>
+      </w:r>
+    </w:p>
+    <w:p>
+      <w:pPr>
+        <w:pStyle w:val="TextBody"/>
+        <w:spacing w:before="0" w:after="113"/>
+        <w:ind w:left="0" w:hanging="0"/>
         <w:rPr>
           <w:lang w:val="de"/>
         </w:rPr>
-        <w:t>Fragen</w:t>
+      </w:pPr>
+      <w:r>
+        <w:rPr/>
+      </w:r>
+    </w:p>
+    <w:p>
+      <w:pPr>
+        <w:pStyle w:val="TextBody"/>
+        <w:spacing w:before="0" w:after="113"/>
+        <w:ind w:left="0" w:hanging="0"/>
+        <w:rPr>
+          <w:lang w:val="de"/>
+        </w:rPr>
+      </w:pPr>
+      <w:r>
+        <w:rPr/>
       </w:r>
     </w:p>
     <w:p>
@@ -721,54 +817,67 @@
         <w:rPr/>
       </w:pPr>
       <w:r>
-        <w:rPr/>
-        <w:t>What is the purpose of the design patterns you documented?</w:t>
-      </w:r>
-    </w:p>
-    <w:p>
-      <w:pPr>
-        <w:pStyle w:val="TextBody"/>
-        <w:rPr/>
-      </w:pPr>
-      <w:r>
-        <w:rPr/>
-      </w:r>
-    </w:p>
-    <w:p>
-      <w:pPr>
-        <w:pStyle w:val="Heading3"/>
-        <w:ind w:left="0" w:hanging="0"/>
-        <w:rPr/>
-      </w:pPr>
-      <w:r>
-        <w:rPr/>
-        <w:t>Does the use of these design pattern make sense to you? Why?</w:t>
-      </w:r>
-    </w:p>
-    <w:p>
-      <w:pPr>
-        <w:pStyle w:val="TextBody"/>
-        <w:rPr/>
-      </w:pPr>
-      <w:r>
-        <w:rPr/>
-      </w:r>
-    </w:p>
-    <w:p>
-      <w:pPr>
-        <w:pStyle w:val="Heading3"/>
-        <w:ind w:left="0" w:hanging="0"/>
-        <w:rPr/>
-      </w:pPr>
-      <w:r>
-        <w:rPr/>
-        <w:t>What are the drawbacks of using these design patterns here?</w:t>
-      </w:r>
-    </w:p>
-    <w:p>
-      <w:pPr>
-        <w:pStyle w:val="TextBody"/>
-        <w:spacing w:before="0" w:after="113"/>
+        <w:rPr>
+          <w:lang w:val="de"/>
+        </w:rPr>
+        <w:t>Decorator (</w:t>
+      </w:r>
+      <w:r>
+        <w:rPr>
+          <w:lang w:val="en-DE"/>
+        </w:rPr>
+        <w:t>LoggingEmailService</w:t>
+      </w:r>
+      <w:r>
+        <w:rPr>
+          <w:lang w:val="de"/>
+        </w:rPr>
+        <w:t>)</w:t>
+      </w:r>
+    </w:p>
+    <w:p>
+      <w:pPr>
+        <w:pStyle w:val="TextBody"/>
+        <w:ind w:left="0" w:hanging="0"/>
+        <w:rPr/>
+      </w:pPr>
+      <w:r>
+        <w:rPr>
+          <w:lang w:val="de"/>
+        </w:rPr>
+        <w:t xml:space="preserve">Purpose: </w:t>
+      </w:r>
+    </w:p>
+    <w:p>
+      <w:pPr>
+        <w:pStyle w:val="TextBody"/>
+        <w:ind w:left="0" w:hanging="0"/>
+        <w:rPr/>
+      </w:pPr>
+      <w:r>
+        <w:rPr>
+          <w:lang w:val="de"/>
+        </w:rPr>
+        <w:t xml:space="preserve">Useful: </w:t>
+      </w:r>
+    </w:p>
+    <w:p>
+      <w:pPr>
+        <w:pStyle w:val="TextBody"/>
+        <w:ind w:left="0" w:hanging="0"/>
+        <w:rPr/>
+      </w:pPr>
+      <w:r>
+        <w:rPr>
+          <w:lang w:val="de"/>
+        </w:rPr>
+        <w:t xml:space="preserve">Drawbacks: </w:t>
+      </w:r>
+    </w:p>
+    <w:p>
+      <w:pPr>
+        <w:pStyle w:val="TextBody"/>
+        <w:ind w:left="0" w:hanging="0"/>
         <w:rPr/>
       </w:pPr>
       <w:r>
@@ -1025,6 +1134,98 @@
       <w:lvlText w:val=""/>
       <w:lvlJc w:val="left"/>
       <w:pPr>
+        <w:ind w:left="0" w:hanging="0"/>
+      </w:pPr>
+    </w:lvl>
+    <w:lvl w:ilvl="4">
+      <w:start w:val="1"/>
+      <w:numFmt w:val="none"/>
+      <w:suff w:val="nothing"/>
+      <w:lvlText w:val=""/>
+      <w:lvlJc w:val="left"/>
+      <w:pPr>
+        <w:ind w:left="0" w:hanging="0"/>
+      </w:pPr>
+    </w:lvl>
+    <w:lvl w:ilvl="5">
+      <w:start w:val="1"/>
+      <w:numFmt w:val="none"/>
+      <w:suff w:val="nothing"/>
+      <w:lvlText w:val=""/>
+      <w:lvlJc w:val="left"/>
+      <w:pPr>
+        <w:ind w:left="0" w:hanging="0"/>
+      </w:pPr>
+    </w:lvl>
+    <w:lvl w:ilvl="6">
+      <w:start w:val="1"/>
+      <w:numFmt w:val="none"/>
+      <w:suff w:val="nothing"/>
+      <w:lvlText w:val=""/>
+      <w:lvlJc w:val="left"/>
+      <w:pPr>
+        <w:ind w:left="0" w:hanging="0"/>
+      </w:pPr>
+    </w:lvl>
+    <w:lvl w:ilvl="7">
+      <w:start w:val="1"/>
+      <w:numFmt w:val="none"/>
+      <w:suff w:val="nothing"/>
+      <w:lvlText w:val=""/>
+      <w:lvlJc w:val="left"/>
+      <w:pPr>
+        <w:ind w:left="0" w:hanging="0"/>
+      </w:pPr>
+    </w:lvl>
+    <w:lvl w:ilvl="8">
+      <w:start w:val="1"/>
+      <w:numFmt w:val="none"/>
+      <w:suff w:val="nothing"/>
+      <w:lvlText w:val=""/>
+      <w:lvlJc w:val="left"/>
+      <w:pPr>
+        <w:ind w:left="0" w:hanging="0"/>
+      </w:pPr>
+    </w:lvl>
+  </w:abstractNum>
+  <w:abstractNum w:abstractNumId="4">
+    <w:lvl w:ilvl="0">
+      <w:start w:val="1"/>
+      <w:numFmt w:val="none"/>
+      <w:suff w:val="nothing"/>
+      <w:lvlText w:val=""/>
+      <w:lvlJc w:val="left"/>
+      <w:pPr>
+        <w:ind w:left="432" w:hanging="432"/>
+      </w:pPr>
+    </w:lvl>
+    <w:lvl w:ilvl="1">
+      <w:start w:val="1"/>
+      <w:numFmt w:val="none"/>
+      <w:suff w:val="nothing"/>
+      <w:lvlText w:val=""/>
+      <w:lvlJc w:val="left"/>
+      <w:pPr>
+        <w:ind w:left="576" w:hanging="576"/>
+      </w:pPr>
+    </w:lvl>
+    <w:lvl w:ilvl="2">
+      <w:start w:val="1"/>
+      <w:numFmt w:val="none"/>
+      <w:suff w:val="nothing"/>
+      <w:lvlText w:val=""/>
+      <w:lvlJc w:val="left"/>
+      <w:pPr>
+        <w:ind w:left="720" w:hanging="720"/>
+      </w:pPr>
+    </w:lvl>
+    <w:lvl w:ilvl="3">
+      <w:start w:val="1"/>
+      <w:numFmt w:val="none"/>
+      <w:suff w:val="nothing"/>
+      <w:lvlText w:val=""/>
+      <w:lvlJc w:val="left"/>
+      <w:pPr>
         <w:ind w:left="864" w:hanging="864"/>
       </w:pPr>
     </w:lvl>
@@ -1087,6 +1288,9 @@
   </w:num>
   <w:num w:numId="3">
     <w:abstractNumId w:val="3"/>
+  </w:num>
+  <w:num w:numId="4">
+    <w:abstractNumId w:val="4"/>
   </w:num>
 </w:numbering>
 </file>
@@ -2011,6 +2215,22 @@
       <w:lang w:val="de"/>
     </w:rPr>
   </w:style>
+  <w:style w:type="character" w:styleId="ListLabel50">
+    <w:name w:val="ListLabel 50"/>
+    <w:qFormat/>
+    <w:rPr>
+      <w:lang w:val="de"/>
+    </w:rPr>
+  </w:style>
+  <w:style w:type="character" w:styleId="ListLabel51">
+    <w:name w:val="ListLabel 51"/>
+    <w:qFormat/>
+    <w:rPr>
+      <w:b/>
+      <w:bCs/>
+      <w:lang w:val="de"/>
+    </w:rPr>
+  </w:style>
   <w:style w:type="paragraph" w:styleId="Heading" w:customStyle="1">
     <w:name w:val="Heading"/>
     <w:basedOn w:val="Normal"/>

</xml_diff>

<commit_message>
annotate CartesianCoordinate as Flyweight
</commit_message>
<xml_diff>
--- a/docs/homework/HW10.docx
+++ b/docs/homework/HW10.docx
@@ -343,13 +343,7 @@
         <w:rPr>
           <w:lang w:val="de"/>
         </w:rPr>
-        <w:t>Hausaufg</w:t>
-      </w:r>
-      <w:r>
-        <w:rPr>
-          <w:lang w:val="de"/>
-        </w:rPr>
-        <w:t>aben</w:t>
+        <w:t>Hausaufgaben</w:t>
       </w:r>
     </w:p>
     <w:p>
@@ -451,7 +445,7 @@
         <w:rPr>
           <w:lang w:val="en-DE"/>
         </w:rPr>
-        <w:t>Erklärung</w:t>
+        <w:t>Fragen</w:t>
       </w:r>
       <w:proofErr w:type="spellEnd"/>
     </w:p>
@@ -462,6 +456,8 @@
           <w:lang w:val="en-DE"/>
         </w:rPr>
       </w:pPr>
+      <w:bookmarkStart w:id="0" w:name="_GoBack"/>
+      <w:bookmarkEnd w:id="0"/>
     </w:p>
     <w:p>
       <w:pPr>
@@ -556,14 +552,7 @@
         <w:rPr>
           <w:lang w:val="en-DE"/>
         </w:rPr>
-        <w:t>Instanz</w:t>
-      </w:r>
-      <w:proofErr w:type="spellEnd"/>
-      <w:r>
-        <w:rPr>
-          <w:lang w:val="en-DE"/>
-        </w:rPr>
-        <w:t>-</w:t>
+        <w:t>Instanz-</w:t>
       </w:r>
       <w:r>
         <w:rPr>
@@ -571,7 +560,6 @@
         </w:rPr>
         <w:t>Shar</w:t>
       </w:r>
-      <w:proofErr w:type="spellStart"/>
       <w:r>
         <w:rPr>
           <w:lang w:val="en-DE"/>
@@ -1395,26 +1383,21 @@
     <w:p>
       <w:pPr>
         <w:pStyle w:val="Quote"/>
-      </w:pPr>
-      <w:r>
         <w:rPr>
           <w:lang w:val="en-US"/>
         </w:rPr>
-        <w:t xml:space="preserve">Does the use of these design pattern make sense </w:t>
-      </w:r>
+      </w:pPr>
       <w:r>
         <w:rPr>
           <w:lang w:val="en-US"/>
         </w:rPr>
-        <w:t xml:space="preserve">to you? </w:t>
-      </w:r>
-      <w:proofErr w:type="spellStart"/>
-      <w:r>
-        <w:t>Why</w:t>
-      </w:r>
-      <w:proofErr w:type="spellEnd"/>
-      <w:r>
-        <w:t>?</w:t>
+        <w:t xml:space="preserve">Does the use of these design pattern make sense to you? </w:t>
+      </w:r>
+      <w:r>
+        <w:rPr>
+          <w:lang w:val="en-US"/>
+        </w:rPr>
+        <w:t>Why?</w:t>
       </w:r>
     </w:p>
     <w:p>
@@ -2087,76 +2070,6 @@
         </w:rPr>
         <w:t xml:space="preserve"> Overhead. </w:t>
       </w:r>
-      <w:proofErr w:type="spellStart"/>
-      <w:r>
-        <w:rPr>
-          <w:lang w:val="en-DE"/>
-        </w:rPr>
-        <w:t>Allgemein</w:t>
-      </w:r>
-      <w:proofErr w:type="spellEnd"/>
-      <w:r>
-        <w:rPr>
-          <w:lang w:val="en-DE"/>
-        </w:rPr>
-        <w:t xml:space="preserve"> oft </w:t>
-      </w:r>
-      <w:proofErr w:type="spellStart"/>
-      <w:r>
-        <w:rPr>
-          <w:lang w:val="en-DE"/>
-        </w:rPr>
-        <w:t>verwendet</w:t>
-      </w:r>
-      <w:proofErr w:type="spellEnd"/>
-      <w:r>
-        <w:rPr>
-          <w:lang w:val="en-DE"/>
-        </w:rPr>
-        <w:t xml:space="preserve"> um </w:t>
-      </w:r>
-      <w:proofErr w:type="spellStart"/>
-      <w:r>
-        <w:rPr>
-          <w:lang w:val="en-DE"/>
-        </w:rPr>
-        <w:t>Implementationen</w:t>
-      </w:r>
-      <w:proofErr w:type="spellEnd"/>
-      <w:r>
-        <w:rPr>
-          <w:lang w:val="en-DE"/>
-        </w:rPr>
-        <w:t xml:space="preserve"> von Interfaces </w:t>
-      </w:r>
-      <w:proofErr w:type="spellStart"/>
-      <w:r>
-        <w:rPr>
-          <w:lang w:val="en-DE"/>
-        </w:rPr>
-        <w:t>zu</w:t>
-      </w:r>
-      <w:proofErr w:type="spellEnd"/>
-      <w:r>
-        <w:rPr>
-          <w:lang w:val="en-DE"/>
-        </w:rPr>
-        <w:t xml:space="preserve"> </w:t>
-      </w:r>
-      <w:proofErr w:type="spellStart"/>
-      <w:r>
-        <w:rPr>
-          <w:lang w:val="en-DE"/>
-        </w:rPr>
-        <w:t>entkoppeln</w:t>
-      </w:r>
-      <w:proofErr w:type="spellEnd"/>
-      <w:r>
-        <w:rPr>
-          <w:lang w:val="en-DE"/>
-        </w:rPr>
-        <w:t xml:space="preserve">. </w:t>
-      </w:r>
     </w:p>
     <w:p>
       <w:pPr>
@@ -2834,13 +2747,277 @@
     </w:p>
     <w:p>
       <w:pPr>
+        <w:pStyle w:val="Heading3"/>
+        <w:rPr>
+          <w:lang w:val="en-DE"/>
+        </w:rPr>
+      </w:pPr>
+      <w:r>
+        <w:rPr>
+          <w:lang w:val="en-DE"/>
+        </w:rPr>
+        <w:t>Flyweight (*Coordinate)</w:t>
+      </w:r>
+    </w:p>
+    <w:p>
+      <w:pPr>
         <w:pStyle w:val="BodyText"/>
         <w:rPr>
           <w:lang w:val="en-DE"/>
         </w:rPr>
       </w:pPr>
-      <w:bookmarkStart w:id="0" w:name="_GoBack"/>
-      <w:bookmarkEnd w:id="0"/>
+      <w:r>
+        <w:rPr>
+          <w:lang w:val="en-DE"/>
+        </w:rPr>
+        <w:t xml:space="preserve">Purpose: Value Objects </w:t>
+      </w:r>
+      <w:proofErr w:type="spellStart"/>
+      <w:r>
+        <w:rPr>
+          <w:lang w:val="en-DE"/>
+        </w:rPr>
+        <w:t>mit</w:t>
+      </w:r>
+      <w:proofErr w:type="spellEnd"/>
+      <w:r>
+        <w:rPr>
+          <w:lang w:val="en-DE"/>
+        </w:rPr>
+        <w:t xml:space="preserve"> Shared Instances </w:t>
+      </w:r>
+      <w:proofErr w:type="spellStart"/>
+      <w:r>
+        <w:rPr>
+          <w:lang w:val="en-DE"/>
+        </w:rPr>
+        <w:t>nachbilden</w:t>
+      </w:r>
+      <w:proofErr w:type="spellEnd"/>
+    </w:p>
+    <w:p>
+      <w:pPr>
+        <w:pStyle w:val="BodyText"/>
+        <w:rPr>
+          <w:lang w:val="en-DE"/>
+        </w:rPr>
+      </w:pPr>
+      <w:r>
+        <w:rPr>
+          <w:lang w:val="en-DE"/>
+        </w:rPr>
+        <w:t xml:space="preserve">Useful: In </w:t>
+      </w:r>
+      <w:proofErr w:type="spellStart"/>
+      <w:r>
+        <w:rPr>
+          <w:lang w:val="en-DE"/>
+        </w:rPr>
+        <w:t>diesem</w:t>
+      </w:r>
+      <w:proofErr w:type="spellEnd"/>
+      <w:r>
+        <w:rPr>
+          <w:lang w:val="en-DE"/>
+        </w:rPr>
+        <w:t xml:space="preserve"> </w:t>
+      </w:r>
+      <w:proofErr w:type="spellStart"/>
+      <w:r>
+        <w:rPr>
+          <w:lang w:val="en-DE"/>
+        </w:rPr>
+        <w:t>Kontext</w:t>
+      </w:r>
+      <w:proofErr w:type="spellEnd"/>
+      <w:r>
+        <w:rPr>
+          <w:lang w:val="en-DE"/>
+        </w:rPr>
+        <w:t xml:space="preserve"> </w:t>
+      </w:r>
+      <w:proofErr w:type="spellStart"/>
+      <w:r>
+        <w:rPr>
+          <w:lang w:val="en-DE"/>
+        </w:rPr>
+        <w:t>zu</w:t>
+      </w:r>
+      <w:proofErr w:type="spellEnd"/>
+      <w:r>
+        <w:rPr>
+          <w:lang w:val="en-DE"/>
+        </w:rPr>
+        <w:t xml:space="preserve"> </w:t>
+      </w:r>
+      <w:proofErr w:type="spellStart"/>
+      <w:r>
+        <w:rPr>
+          <w:lang w:val="en-DE"/>
+        </w:rPr>
+        <w:t>aufwendig</w:t>
+      </w:r>
+      <w:proofErr w:type="spellEnd"/>
+      <w:r>
+        <w:rPr>
+          <w:lang w:val="en-DE"/>
+        </w:rPr>
+        <w:t xml:space="preserve"> und </w:t>
+      </w:r>
+      <w:proofErr w:type="spellStart"/>
+      <w:r>
+        <w:rPr>
+          <w:lang w:val="en-DE"/>
+        </w:rPr>
+        <w:t>wenig</w:t>
+      </w:r>
+      <w:proofErr w:type="spellEnd"/>
+      <w:r>
+        <w:rPr>
+          <w:lang w:val="en-DE"/>
+        </w:rPr>
+        <w:t xml:space="preserve"> </w:t>
+      </w:r>
+      <w:proofErr w:type="spellStart"/>
+      <w:r>
+        <w:rPr>
+          <w:lang w:val="en-DE"/>
+        </w:rPr>
+        <w:t>anwendbar</w:t>
+      </w:r>
+      <w:proofErr w:type="spellEnd"/>
+      <w:r>
+        <w:rPr>
+          <w:lang w:val="en-DE"/>
+        </w:rPr>
+        <w:t xml:space="preserve"> </w:t>
+      </w:r>
+      <w:proofErr w:type="spellStart"/>
+      <w:r>
+        <w:rPr>
+          <w:lang w:val="en-DE"/>
+        </w:rPr>
+        <w:t>durch</w:t>
+      </w:r>
+      <w:proofErr w:type="spellEnd"/>
+      <w:r>
+        <w:rPr>
+          <w:lang w:val="en-DE"/>
+        </w:rPr>
+        <w:t xml:space="preserve"> floating point errors</w:t>
+      </w:r>
+    </w:p>
+    <w:p>
+      <w:pPr>
+        <w:pStyle w:val="BodyText"/>
+        <w:rPr>
+          <w:lang w:val="en-DE"/>
+        </w:rPr>
+      </w:pPr>
+      <w:r>
+        <w:rPr>
+          <w:lang w:val="en-DE"/>
+        </w:rPr>
+        <w:t xml:space="preserve">Drawbacks: </w:t>
+      </w:r>
+      <w:proofErr w:type="spellStart"/>
+      <w:r>
+        <w:rPr>
+          <w:lang w:val="en-DE"/>
+        </w:rPr>
+        <w:t>vergrößert</w:t>
+      </w:r>
+      <w:proofErr w:type="spellEnd"/>
+      <w:r>
+        <w:rPr>
+          <w:lang w:val="en-DE"/>
+        </w:rPr>
+        <w:t xml:space="preserve"> </w:t>
+      </w:r>
+      <w:proofErr w:type="spellStart"/>
+      <w:r>
+        <w:rPr>
+          <w:lang w:val="en-DE"/>
+        </w:rPr>
+        <w:t>Komplexität</w:t>
+      </w:r>
+      <w:proofErr w:type="spellEnd"/>
+      <w:r>
+        <w:rPr>
+          <w:lang w:val="en-DE"/>
+        </w:rPr>
+        <w:t xml:space="preserve"> der </w:t>
+      </w:r>
+      <w:proofErr w:type="spellStart"/>
+      <w:r>
+        <w:rPr>
+          <w:lang w:val="en-DE"/>
+        </w:rPr>
+        <w:t>Klasse</w:t>
+      </w:r>
+      <w:proofErr w:type="spellEnd"/>
+      <w:r>
+        <w:rPr>
+          <w:lang w:val="en-DE"/>
+        </w:rPr>
+        <w:t xml:space="preserve">, in </w:t>
+      </w:r>
+      <w:proofErr w:type="spellStart"/>
+      <w:r>
+        <w:rPr>
+          <w:lang w:val="en-DE"/>
+        </w:rPr>
+        <w:t>unserem</w:t>
+      </w:r>
+      <w:proofErr w:type="spellEnd"/>
+      <w:r>
+        <w:rPr>
+          <w:lang w:val="en-DE"/>
+        </w:rPr>
+        <w:t xml:space="preserve"> Fall </w:t>
+      </w:r>
+      <w:proofErr w:type="spellStart"/>
+      <w:r>
+        <w:rPr>
+          <w:lang w:val="en-DE"/>
+        </w:rPr>
+        <w:t>ohne</w:t>
+      </w:r>
+      <w:proofErr w:type="spellEnd"/>
+      <w:r>
+        <w:rPr>
+          <w:lang w:val="en-DE"/>
+        </w:rPr>
+        <w:t xml:space="preserve"> </w:t>
+      </w:r>
+      <w:proofErr w:type="spellStart"/>
+      <w:r>
+        <w:rPr>
+          <w:lang w:val="en-DE"/>
+        </w:rPr>
+        <w:t>großen</w:t>
+      </w:r>
+      <w:proofErr w:type="spellEnd"/>
+      <w:r>
+        <w:rPr>
+          <w:lang w:val="en-DE"/>
+        </w:rPr>
+        <w:t xml:space="preserve"> </w:t>
+      </w:r>
+      <w:proofErr w:type="spellStart"/>
+      <w:r>
+        <w:rPr>
+          <w:lang w:val="en-DE"/>
+        </w:rPr>
+        <w:t>Zugewinn</w:t>
+      </w:r>
+      <w:proofErr w:type="spellEnd"/>
+      <w:r>
+        <w:rPr>
+          <w:lang w:val="en-DE"/>
+        </w:rPr>
+        <w:t>.</w:t>
+      </w:r>
     </w:p>
     <w:sectPr>
       <w:pgSz w:w="11906" w:h="16838"/>
@@ -4612,7 +4789,7 @@
 </file>
 
 <file path=customXml/itemProps1.xml><?xml version="1.0" encoding="utf-8"?>
-<ds:datastoreItem xmlns:ds="http://schemas.openxmlformats.org/officeDocument/2006/customXml" ds:itemID="{E827AD91-5953-4E78-98D6-E382A71DE5AE}">
+<ds:datastoreItem xmlns:ds="http://schemas.openxmlformats.org/officeDocument/2006/customXml" ds:itemID="{8410B5DF-25A4-4017-80F8-A34A95AA2433}">
   <ds:schemaRefs>
     <ds:schemaRef ds:uri="http://schemas.openxmlformats.org/officeDocument/2006/bibliography"/>
   </ds:schemaRefs>

</xml_diff>